<commit_message>
totul pana la Hibernate
</commit_message>
<xml_diff>
--- a/UseCase_BugFixes.docx
+++ b/UseCase_BugFixes.docx
@@ -1,6 +1,6 @@
 
 <file path=word/document.xml><?xml version="1.0" encoding="utf-8"?>
-<w:document xmlns:wpc="http://schemas.microsoft.com/office/word/2010/wordprocessingCanvas" xmlns:cx="http://schemas.microsoft.com/office/drawing/2014/chartex" xmlns:cx1="http://schemas.microsoft.com/office/drawing/2015/9/8/chartex" xmlns:cx2="http://schemas.microsoft.com/office/drawing/2015/10/21/chartex" xmlns:cx3="http://schemas.microsoft.com/office/drawing/2016/5/9/chartex" xmlns:cx4="http://schemas.microsoft.com/office/drawing/2016/5/10/chartex" xmlns:cx5="http://schemas.microsoft.com/office/drawing/2016/5/11/chartex" xmlns:cx6="http://schemas.microsoft.com/office/drawing/2016/5/12/chartex" xmlns:cx7="http://schemas.microsoft.com/office/drawing/2016/5/13/chartex" xmlns:cx8="http://schemas.microsoft.com/office/drawing/2016/5/14/chartex" xmlns:mc="http://schemas.openxmlformats.org/markup-compatibility/2006" xmlns:aink="http://schemas.microsoft.com/office/drawing/2016/ink" xmlns:am3d="http://schemas.microsoft.com/office/drawing/2017/model3d" xmlns:o="urn:schemas-microsoft-com:office:office" xmlns:oel="http://schemas.microsoft.com/office/2019/extlst" xmlns:r="http://schemas.openxmlformats.org/officeDocument/2006/relationships" xmlns:m="http://schemas.openxmlformats.org/officeDocument/2006/math" xmlns:v="urn:schemas-microsoft-com:vml" xmlns:wp14="http://schemas.microsoft.com/office/word/2010/wordprocessingDrawing" xmlns:wp="http://schemas.openxmlformats.org/drawingml/2006/wordprocessingDrawing" xmlns:w10="urn:schemas-microsoft-com:office:word" xmlns:w="http://schemas.openxmlformats.org/wordprocessingml/2006/main" xmlns:w14="http://schemas.microsoft.com/office/word/2010/wordml" xmlns:w15="http://schemas.microsoft.com/office/word/2012/wordml" xmlns:w16cex="http://schemas.microsoft.com/office/word/2018/wordml/cex" xmlns:w16cid="http://schemas.microsoft.com/office/word/2016/wordml/cid" xmlns:w16="http://schemas.microsoft.com/office/word/2018/wordml" xmlns:w16sdtdh="http://schemas.microsoft.com/office/word/2020/wordml/sdtdatahash" xmlns:w16se="http://schemas.microsoft.com/office/word/2015/wordml/symex" xmlns:wpg="http://schemas.microsoft.com/office/word/2010/wordprocessingGroup" xmlns:wpi="http://schemas.microsoft.com/office/word/2010/wordprocessingInk" xmlns:wne="http://schemas.microsoft.com/office/word/2006/wordml" xmlns:wps="http://schemas.microsoft.com/office/word/2010/wordprocessingShape" mc:Ignorable="w14 w15 w16se w16cid w16 w16cex w16sdtdh wp14">
+<w:document xmlns:wpc="http://schemas.microsoft.com/office/word/2010/wordprocessingCanvas" xmlns:cx="http://schemas.microsoft.com/office/drawing/2014/chartex" xmlns:cx1="http://schemas.microsoft.com/office/drawing/2015/9/8/chartex" xmlns:cx2="http://schemas.microsoft.com/office/drawing/2015/10/21/chartex" xmlns:cx3="http://schemas.microsoft.com/office/drawing/2016/5/9/chartex" xmlns:cx4="http://schemas.microsoft.com/office/drawing/2016/5/10/chartex" xmlns:cx5="http://schemas.microsoft.com/office/drawing/2016/5/11/chartex" xmlns:cx6="http://schemas.microsoft.com/office/drawing/2016/5/12/chartex" xmlns:cx7="http://schemas.microsoft.com/office/drawing/2016/5/13/chartex" xmlns:cx8="http://schemas.microsoft.com/office/drawing/2016/5/14/chartex" xmlns:mc="http://schemas.openxmlformats.org/markup-compatibility/2006" xmlns:aink="http://schemas.microsoft.com/office/drawing/2016/ink" xmlns:am3d="http://schemas.microsoft.com/office/drawing/2017/model3d" xmlns:o="urn:schemas-microsoft-com:office:office" xmlns:oel="http://schemas.microsoft.com/office/2019/extlst" xmlns:r="http://schemas.openxmlformats.org/officeDocument/2006/relationships" xmlns:m="http://schemas.openxmlformats.org/officeDocument/2006/math" xmlns:v="urn:schemas-microsoft-com:vml" xmlns:wp14="http://schemas.microsoft.com/office/word/2010/wordprocessingDrawing" xmlns:wp="http://schemas.openxmlformats.org/drawingml/2006/wordprocessingDrawing" xmlns:w10="urn:schemas-microsoft-com:office:word" xmlns:w="http://schemas.openxmlformats.org/wordprocessingml/2006/main" xmlns:w14="http://schemas.microsoft.com/office/word/2010/wordml" xmlns:w15="http://schemas.microsoft.com/office/word/2012/wordml" xmlns:w16cex="http://schemas.microsoft.com/office/word/2018/wordml/cex" xmlns:w16cid="http://schemas.microsoft.com/office/word/2016/wordml/cid" xmlns:w16="http://schemas.microsoft.com/office/word/2018/wordml" xmlns:w16du="http://schemas.microsoft.com/office/word/2023/wordml/word16du" xmlns:w16sdtdh="http://schemas.microsoft.com/office/word/2020/wordml/sdtdatahash" xmlns:w16se="http://schemas.microsoft.com/office/word/2015/wordml/symex" xmlns:wpg="http://schemas.microsoft.com/office/word/2010/wordprocessingGroup" xmlns:wpi="http://schemas.microsoft.com/office/word/2010/wordprocessingInk" xmlns:wne="http://schemas.microsoft.com/office/word/2006/wordml" xmlns:wps="http://schemas.microsoft.com/office/word/2010/wordprocessingShape" mc:Ignorable="w14 w15 w16se w16cid w16 w16cex w16sdtdh wp14">
   <w:body>
     <w:p>
       <w:pPr>
@@ -69,12 +69,6 @@
         <w:gridCol w:w="30"/>
       </w:tblGrid>
       <w:tr>
-        <w:tblPrEx>
-          <w:tblCellMar>
-            <w:top w:w="0" w:type="dxa"/>
-            <w:bottom w:w="0" w:type="dxa"/>
-          </w:tblCellMar>
-        </w:tblPrEx>
         <w:tc>
           <w:tcPr>
             <w:tcW w:w="2325" w:type="dxa"/>
@@ -136,12 +130,6 @@
         </w:tc>
       </w:tr>
       <w:tr>
-        <w:tblPrEx>
-          <w:tblCellMar>
-            <w:top w:w="0" w:type="dxa"/>
-            <w:bottom w:w="0" w:type="dxa"/>
-          </w:tblCellMar>
-        </w:tblPrEx>
         <w:trPr>
           <w:gridAfter w:val="1"/>
           <w:wAfter w:w="30" w:type="dxa"/>
@@ -265,12 +253,6 @@
         </w:tc>
       </w:tr>
       <w:tr>
-        <w:tblPrEx>
-          <w:tblCellMar>
-            <w:top w:w="0" w:type="dxa"/>
-            <w:bottom w:w="0" w:type="dxa"/>
-          </w:tblCellMar>
-        </w:tblPrEx>
         <w:trPr>
           <w:gridAfter w:val="1"/>
           <w:wAfter w:w="30" w:type="dxa"/>
@@ -337,12 +319,6 @@
         </w:tc>
       </w:tr>
       <w:tr>
-        <w:tblPrEx>
-          <w:tblCellMar>
-            <w:top w:w="0" w:type="dxa"/>
-            <w:bottom w:w="0" w:type="dxa"/>
-          </w:tblCellMar>
-        </w:tblPrEx>
         <w:trPr>
           <w:gridAfter w:val="1"/>
           <w:wAfter w:w="30" w:type="dxa"/>
@@ -409,12 +385,6 @@
         </w:tc>
       </w:tr>
       <w:tr>
-        <w:tblPrEx>
-          <w:tblCellMar>
-            <w:top w:w="0" w:type="dxa"/>
-            <w:bottom w:w="0" w:type="dxa"/>
-          </w:tblCellMar>
-        </w:tblPrEx>
         <w:trPr>
           <w:gridAfter w:val="1"/>
           <w:wAfter w:w="30" w:type="dxa"/>
@@ -481,12 +451,6 @@
         </w:tc>
       </w:tr>
       <w:tr>
-        <w:tblPrEx>
-          <w:tblCellMar>
-            <w:top w:w="0" w:type="dxa"/>
-            <w:bottom w:w="0" w:type="dxa"/>
-          </w:tblCellMar>
-        </w:tblPrEx>
         <w:trPr>
           <w:gridAfter w:val="1"/>
           <w:wAfter w:w="30" w:type="dxa"/>
@@ -553,12 +517,6 @@
         </w:tc>
       </w:tr>
       <w:tr>
-        <w:tblPrEx>
-          <w:tblCellMar>
-            <w:top w:w="0" w:type="dxa"/>
-            <w:bottom w:w="0" w:type="dxa"/>
-          </w:tblCellMar>
-        </w:tblPrEx>
         <w:trPr>
           <w:gridAfter w:val="1"/>
           <w:wAfter w:w="30" w:type="dxa"/>
@@ -706,12 +664,6 @@
         </w:tc>
       </w:tr>
       <w:tr>
-        <w:tblPrEx>
-          <w:tblCellMar>
-            <w:top w:w="0" w:type="dxa"/>
-            <w:bottom w:w="0" w:type="dxa"/>
-          </w:tblCellMar>
-        </w:tblPrEx>
         <w:trPr>
           <w:gridAfter w:val="1"/>
           <w:wAfter w:w="30" w:type="dxa"/>
@@ -778,12 +730,6 @@
         </w:tc>
       </w:tr>
       <w:tr>
-        <w:tblPrEx>
-          <w:tblCellMar>
-            <w:top w:w="0" w:type="dxa"/>
-            <w:bottom w:w="0" w:type="dxa"/>
-          </w:tblCellMar>
-        </w:tblPrEx>
         <w:trPr>
           <w:gridAfter w:val="1"/>
           <w:wAfter w:w="30" w:type="dxa"/>
@@ -886,12 +832,6 @@
         <w:gridCol w:w="2340"/>
       </w:tblGrid>
       <w:tr>
-        <w:tblPrEx>
-          <w:tblCellMar>
-            <w:top w:w="0" w:type="dxa"/>
-            <w:bottom w:w="0" w:type="dxa"/>
-          </w:tblCellMar>
-        </w:tblPrEx>
         <w:tc>
           <w:tcPr>
             <w:tcW w:w="2310" w:type="dxa"/>
@@ -954,12 +894,6 @@
         </w:tc>
       </w:tr>
       <w:tr>
-        <w:tblPrEx>
-          <w:tblCellMar>
-            <w:top w:w="0" w:type="dxa"/>
-            <w:bottom w:w="0" w:type="dxa"/>
-          </w:tblCellMar>
-        </w:tblPrEx>
         <w:tc>
           <w:tcPr>
             <w:tcW w:w="2340" w:type="dxa"/>
@@ -1079,12 +1013,6 @@
         </w:tc>
       </w:tr>
       <w:tr>
-        <w:tblPrEx>
-          <w:tblCellMar>
-            <w:top w:w="0" w:type="dxa"/>
-            <w:bottom w:w="0" w:type="dxa"/>
-          </w:tblCellMar>
-        </w:tblPrEx>
         <w:tc>
           <w:tcPr>
             <w:tcW w:w="2340" w:type="dxa"/>
@@ -1147,12 +1075,6 @@
         </w:tc>
       </w:tr>
       <w:tr>
-        <w:tblPrEx>
-          <w:tblCellMar>
-            <w:top w:w="0" w:type="dxa"/>
-            <w:bottom w:w="0" w:type="dxa"/>
-          </w:tblCellMar>
-        </w:tblPrEx>
         <w:tc>
           <w:tcPr>
             <w:tcW w:w="2340" w:type="dxa"/>
@@ -1215,12 +1137,6 @@
         </w:tc>
       </w:tr>
       <w:tr>
-        <w:tblPrEx>
-          <w:tblCellMar>
-            <w:top w:w="0" w:type="dxa"/>
-            <w:bottom w:w="0" w:type="dxa"/>
-          </w:tblCellMar>
-        </w:tblPrEx>
         <w:tc>
           <w:tcPr>
             <w:tcW w:w="2340" w:type="dxa"/>
@@ -1283,12 +1199,6 @@
         </w:tc>
       </w:tr>
       <w:tr>
-        <w:tblPrEx>
-          <w:tblCellMar>
-            <w:top w:w="0" w:type="dxa"/>
-            <w:bottom w:w="0" w:type="dxa"/>
-          </w:tblCellMar>
-        </w:tblPrEx>
         <w:tc>
           <w:tcPr>
             <w:tcW w:w="2340" w:type="dxa"/>
@@ -1375,12 +1285,6 @@
         </w:tc>
       </w:tr>
       <w:tr>
-        <w:tblPrEx>
-          <w:tblCellMar>
-            <w:top w:w="0" w:type="dxa"/>
-            <w:bottom w:w="0" w:type="dxa"/>
-          </w:tblCellMar>
-        </w:tblPrEx>
         <w:tc>
           <w:tcPr>
             <w:tcW w:w="2340" w:type="dxa"/>
@@ -1505,12 +1409,6 @@
         </w:tc>
       </w:tr>
       <w:tr>
-        <w:tblPrEx>
-          <w:tblCellMar>
-            <w:top w:w="0" w:type="dxa"/>
-            <w:bottom w:w="0" w:type="dxa"/>
-          </w:tblCellMar>
-        </w:tblPrEx>
         <w:tc>
           <w:tcPr>
             <w:tcW w:w="2340" w:type="dxa"/>
@@ -1597,12 +1495,6 @@
         </w:tc>
       </w:tr>
       <w:tr>
-        <w:tblPrEx>
-          <w:tblCellMar>
-            <w:top w:w="0" w:type="dxa"/>
-            <w:bottom w:w="0" w:type="dxa"/>
-          </w:tblCellMar>
-        </w:tblPrEx>
         <w:tc>
           <w:tcPr>
             <w:tcW w:w="2340" w:type="dxa"/>
@@ -1728,12 +1620,6 @@
         <w:gridCol w:w="2340"/>
       </w:tblGrid>
       <w:tr>
-        <w:tblPrEx>
-          <w:tblCellMar>
-            <w:top w:w="0" w:type="dxa"/>
-            <w:bottom w:w="0" w:type="dxa"/>
-          </w:tblCellMar>
-        </w:tblPrEx>
         <w:tc>
           <w:tcPr>
             <w:tcW w:w="2310" w:type="dxa"/>
@@ -1802,24 +1688,12 @@
               <w:rPr>
                 <w:rFonts w:ascii="Calibri" w:eastAsia="Calibri" w:hAnsi="Calibri" w:cs="Calibri"/>
               </w:rPr>
-              <w:t>: Adaugare bug</w:t>
-            </w:r>
-            <w:r>
-              <w:rPr>
-                <w:rFonts w:ascii="Calibri" w:eastAsia="Calibri" w:hAnsi="Calibri" w:cs="Calibri"/>
-              </w:rPr>
-              <w:t xml:space="preserve"> pentru programator</w:t>
+              <w:t>: Adaugare bug pentru programator</w:t>
             </w:r>
           </w:p>
         </w:tc>
       </w:tr>
       <w:tr>
-        <w:tblPrEx>
-          <w:tblCellMar>
-            <w:top w:w="0" w:type="dxa"/>
-            <w:bottom w:w="0" w:type="dxa"/>
-          </w:tblCellMar>
-        </w:tblPrEx>
         <w:tc>
           <w:tcPr>
             <w:tcW w:w="2340" w:type="dxa"/>
@@ -1939,12 +1813,6 @@
         </w:tc>
       </w:tr>
       <w:tr>
-        <w:tblPrEx>
-          <w:tblCellMar>
-            <w:top w:w="0" w:type="dxa"/>
-            <w:bottom w:w="0" w:type="dxa"/>
-          </w:tblCellMar>
-        </w:tblPrEx>
         <w:tc>
           <w:tcPr>
             <w:tcW w:w="2340" w:type="dxa"/>
@@ -2001,42 +1869,12 @@
               <w:rPr>
                 <w:rFonts w:ascii="Calibri" w:eastAsia="Calibri" w:hAnsi="Calibri" w:cs="Calibri"/>
               </w:rPr>
-              <w:t>Testerul poate sa inregistreze un bug in sistemul de urmarire a bug-urilor,  atribuindu-i o denumire, o descriere si un grad de risc ( valori de la 1 la 10)</w:t>
-            </w:r>
-            <w:r>
-              <w:rPr>
-                <w:rFonts w:ascii="Calibri" w:eastAsia="Calibri" w:hAnsi="Calibri" w:cs="Calibri"/>
-              </w:rPr>
-              <w:t>, dar mai ales poate sa ofere un bug strict unui anumite programator din sistem, completand un camp special prin care specifica username-ul programatorului dorit.</w:t>
-            </w:r>
-            <w:r>
-              <w:rPr>
-                <w:rFonts w:ascii="Calibri" w:eastAsia="Calibri" w:hAnsi="Calibri" w:cs="Calibri"/>
-              </w:rPr>
-              <w:t>. Dupa inregistrearea bug-ului, toti programatorii vor vedea pe fereastra lor noul bug introdus in sistem</w:t>
-            </w:r>
-            <w:r>
-              <w:rPr>
-                <w:rFonts w:ascii="Calibri" w:eastAsia="Calibri" w:hAnsi="Calibri" w:cs="Calibri"/>
-              </w:rPr>
-              <w:t>, dar acesta va avea o informatie in plus, username-ul programatorului care sa resolve acel bug</w:t>
-            </w:r>
-            <w:r>
-              <w:rPr>
-                <w:rFonts w:ascii="Calibri" w:eastAsia="Calibri" w:hAnsi="Calibri" w:cs="Calibri"/>
-              </w:rPr>
-              <w:t>.</w:t>
+              <w:t>Testerul poate sa inregistreze un bug in sistemul de urmarire a bug-urilor,  atribuindu-i o denumire, o descriere si un grad de risc ( valori de la 1 la 10), dar mai ales poate sa ofere un bug strict unui anumite programator din sistem, completand un camp special prin care specifica username-ul programatorului dorit.. Dupa inregistrearea bug-ului, toti programatorii vor vedea pe fereastra lor noul bug introdus in sistem, dar acesta va avea o informatie in plus, username-ul programatorului care sa resolve acel bug.</w:t>
             </w:r>
           </w:p>
         </w:tc>
       </w:tr>
       <w:tr>
-        <w:tblPrEx>
-          <w:tblCellMar>
-            <w:top w:w="0" w:type="dxa"/>
-            <w:bottom w:w="0" w:type="dxa"/>
-          </w:tblCellMar>
-        </w:tblPrEx>
         <w:tc>
           <w:tcPr>
             <w:tcW w:w="2340" w:type="dxa"/>
@@ -2093,66 +1931,12 @@
               <w:rPr>
                 <w:rFonts w:ascii="Calibri" w:eastAsia="Calibri" w:hAnsi="Calibri" w:cs="Calibri"/>
               </w:rPr>
-              <w:t xml:space="preserve">Testerul </w:t>
-            </w:r>
-            <w:r>
-              <w:rPr>
-                <w:rFonts w:ascii="Calibri" w:eastAsia="Calibri" w:hAnsi="Calibri" w:cs="Calibri"/>
-              </w:rPr>
-              <w:t xml:space="preserve">doreste sa </w:t>
-            </w:r>
-            <w:r>
-              <w:rPr>
-                <w:rFonts w:ascii="Calibri" w:eastAsia="Calibri" w:hAnsi="Calibri" w:cs="Calibri"/>
-              </w:rPr>
-              <w:t xml:space="preserve"> adaug</w:t>
-            </w:r>
-            <w:r>
-              <w:rPr>
-                <w:rFonts w:ascii="Calibri" w:eastAsia="Calibri" w:hAnsi="Calibri" w:cs="Calibri"/>
-              </w:rPr>
-              <w:t>e</w:t>
-            </w:r>
-            <w:r>
-              <w:rPr>
-                <w:rFonts w:ascii="Calibri" w:eastAsia="Calibri" w:hAnsi="Calibri" w:cs="Calibri"/>
-              </w:rPr>
-              <w:t xml:space="preserve"> </w:t>
-            </w:r>
-            <w:r>
-              <w:rPr>
-                <w:rFonts w:ascii="Calibri" w:eastAsia="Calibri" w:hAnsi="Calibri" w:cs="Calibri"/>
-              </w:rPr>
-              <w:t>un</w:t>
-            </w:r>
-            <w:r>
-              <w:rPr>
-                <w:rFonts w:ascii="Calibri" w:eastAsia="Calibri" w:hAnsi="Calibri" w:cs="Calibri"/>
-              </w:rPr>
-              <w:t xml:space="preserve"> bug in sistem</w:t>
-            </w:r>
-            <w:r>
-              <w:rPr>
-                <w:rFonts w:ascii="Calibri" w:eastAsia="Calibri" w:hAnsi="Calibri" w:cs="Calibri"/>
-              </w:rPr>
-              <w:t xml:space="preserve"> special unui anumit programator</w:t>
-            </w:r>
-            <w:r>
-              <w:rPr>
-                <w:rFonts w:ascii="Calibri" w:eastAsia="Calibri" w:hAnsi="Calibri" w:cs="Calibri"/>
-              </w:rPr>
-              <w:t>.</w:t>
+              <w:t>Testerul doreste sa  adauge un bug in sistem special unui anumit programator.</w:t>
             </w:r>
           </w:p>
         </w:tc>
       </w:tr>
       <w:tr>
-        <w:tblPrEx>
-          <w:tblCellMar>
-            <w:top w:w="0" w:type="dxa"/>
-            <w:bottom w:w="0" w:type="dxa"/>
-          </w:tblCellMar>
-        </w:tblPrEx>
         <w:tc>
           <w:tcPr>
             <w:tcW w:w="2340" w:type="dxa"/>
@@ -2239,12 +2023,6 @@
         </w:tc>
       </w:tr>
       <w:tr>
-        <w:tblPrEx>
-          <w:tblCellMar>
-            <w:top w:w="0" w:type="dxa"/>
-            <w:bottom w:w="0" w:type="dxa"/>
-          </w:tblCellMar>
-        </w:tblPrEx>
         <w:tc>
           <w:tcPr>
             <w:tcW w:w="2340" w:type="dxa"/>
@@ -2343,12 +2121,6 @@
         </w:tc>
       </w:tr>
       <w:tr>
-        <w:tblPrEx>
-          <w:tblCellMar>
-            <w:top w:w="0" w:type="dxa"/>
-            <w:bottom w:w="0" w:type="dxa"/>
-          </w:tblCellMar>
-        </w:tblPrEx>
         <w:tc>
           <w:tcPr>
             <w:tcW w:w="2340" w:type="dxa"/>
@@ -2527,12 +2299,6 @@
         </w:tc>
       </w:tr>
       <w:tr>
-        <w:tblPrEx>
-          <w:tblCellMar>
-            <w:top w:w="0" w:type="dxa"/>
-            <w:bottom w:w="0" w:type="dxa"/>
-          </w:tblCellMar>
-        </w:tblPrEx>
         <w:tc>
           <w:tcPr>
             <w:tcW w:w="2340" w:type="dxa"/>
@@ -2675,12 +2441,6 @@
         </w:tc>
       </w:tr>
       <w:tr>
-        <w:tblPrEx>
-          <w:tblCellMar>
-            <w:top w:w="0" w:type="dxa"/>
-            <w:bottom w:w="0" w:type="dxa"/>
-          </w:tblCellMar>
-        </w:tblPrEx>
         <w:tc>
           <w:tcPr>
             <w:tcW w:w="2340" w:type="dxa"/>
@@ -2762,13 +2522,7 @@
               <w:rPr>
                 <w:rFonts w:ascii="Calibri" w:eastAsia="Calibri" w:hAnsi="Calibri" w:cs="Calibri"/>
               </w:rPr>
-              <w:t xml:space="preserve">Daca nu exista programatorul dorit, </w:t>
-            </w:r>
-            <w:r>
-              <w:rPr>
-                <w:rFonts w:ascii="Calibri" w:eastAsia="Calibri" w:hAnsi="Calibri" w:cs="Calibri"/>
-              </w:rPr>
-              <w:t>se afiseaza un mesaj de eroare prin care se specifica ca programatorul caruia dorim sa ii asignam bugul nu este existent.</w:t>
+              <w:t>Daca nu exista programatorul dorit, se afiseaza un mesaj de eroare prin care se specifica ca programatorul caruia dorim sa ii asignam bugul nu este existent.</w:t>
             </w:r>
           </w:p>
         </w:tc>
@@ -2873,12 +2627,6 @@
         <w:gridCol w:w="2340"/>
       </w:tblGrid>
       <w:tr>
-        <w:tblPrEx>
-          <w:tblCellMar>
-            <w:top w:w="0" w:type="dxa"/>
-            <w:bottom w:w="0" w:type="dxa"/>
-          </w:tblCellMar>
-        </w:tblPrEx>
         <w:tc>
           <w:tcPr>
             <w:tcW w:w="2310" w:type="dxa"/>
@@ -2952,12 +2700,6 @@
         </w:tc>
       </w:tr>
       <w:tr>
-        <w:tblPrEx>
-          <w:tblCellMar>
-            <w:top w:w="0" w:type="dxa"/>
-            <w:bottom w:w="0" w:type="dxa"/>
-          </w:tblCellMar>
-        </w:tblPrEx>
         <w:tc>
           <w:tcPr>
             <w:tcW w:w="2340" w:type="dxa"/>
@@ -3077,12 +2819,6 @@
         </w:tc>
       </w:tr>
       <w:tr>
-        <w:tblPrEx>
-          <w:tblCellMar>
-            <w:top w:w="0" w:type="dxa"/>
-            <w:bottom w:w="0" w:type="dxa"/>
-          </w:tblCellMar>
-        </w:tblPrEx>
         <w:tc>
           <w:tcPr>
             <w:tcW w:w="2340" w:type="dxa"/>
@@ -3143,12 +2879,6 @@
         </w:tc>
       </w:tr>
       <w:tr>
-        <w:tblPrEx>
-          <w:tblCellMar>
-            <w:top w:w="0" w:type="dxa"/>
-            <w:bottom w:w="0" w:type="dxa"/>
-          </w:tblCellMar>
-        </w:tblPrEx>
         <w:tc>
           <w:tcPr>
             <w:tcW w:w="2340" w:type="dxa"/>
@@ -3211,12 +2941,6 @@
         </w:tc>
       </w:tr>
       <w:tr>
-        <w:tblPrEx>
-          <w:tblCellMar>
-            <w:top w:w="0" w:type="dxa"/>
-            <w:bottom w:w="0" w:type="dxa"/>
-          </w:tblCellMar>
-        </w:tblPrEx>
         <w:tc>
           <w:tcPr>
             <w:tcW w:w="2340" w:type="dxa"/>
@@ -3279,12 +3003,6 @@
         </w:tc>
       </w:tr>
       <w:tr>
-        <w:tblPrEx>
-          <w:tblCellMar>
-            <w:top w:w="0" w:type="dxa"/>
-            <w:bottom w:w="0" w:type="dxa"/>
-          </w:tblCellMar>
-        </w:tblPrEx>
         <w:tc>
           <w:tcPr>
             <w:tcW w:w="2340" w:type="dxa"/>
@@ -3347,12 +3065,6 @@
         </w:tc>
       </w:tr>
       <w:tr>
-        <w:tblPrEx>
-          <w:tblCellMar>
-            <w:top w:w="0" w:type="dxa"/>
-            <w:bottom w:w="0" w:type="dxa"/>
-          </w:tblCellMar>
-        </w:tblPrEx>
         <w:tc>
           <w:tcPr>
             <w:tcW w:w="2340" w:type="dxa"/>
@@ -3458,12 +3170,6 @@
         </w:tc>
       </w:tr>
       <w:tr>
-        <w:tblPrEx>
-          <w:tblCellMar>
-            <w:top w:w="0" w:type="dxa"/>
-            <w:bottom w:w="0" w:type="dxa"/>
-          </w:tblCellMar>
-        </w:tblPrEx>
         <w:tc>
           <w:tcPr>
             <w:tcW w:w="2340" w:type="dxa"/>
@@ -3526,12 +3232,6 @@
         </w:tc>
       </w:tr>
       <w:tr>
-        <w:tblPrEx>
-          <w:tblCellMar>
-            <w:top w:w="0" w:type="dxa"/>
-            <w:bottom w:w="0" w:type="dxa"/>
-          </w:tblCellMar>
-        </w:tblPrEx>
         <w:tc>
           <w:tcPr>
             <w:tcW w:w="2340" w:type="dxa"/>
@@ -3630,12 +3330,6 @@
         <w:gridCol w:w="2340"/>
       </w:tblGrid>
       <w:tr>
-        <w:tblPrEx>
-          <w:tblCellMar>
-            <w:top w:w="0" w:type="dxa"/>
-            <w:bottom w:w="0" w:type="dxa"/>
-          </w:tblCellMar>
-        </w:tblPrEx>
         <w:tc>
           <w:tcPr>
             <w:tcW w:w="2310" w:type="dxa"/>
@@ -3703,24 +3397,12 @@
               <w:rPr>
                 <w:rFonts w:ascii="Calibri" w:eastAsia="Calibri" w:hAnsi="Calibri" w:cs="Calibri"/>
               </w:rPr>
-              <w:t xml:space="preserve">: Vizualizare bug-uri </w:t>
-            </w:r>
-            <w:r>
-              <w:rPr>
-                <w:rFonts w:ascii="Calibri" w:eastAsia="Calibri" w:hAnsi="Calibri" w:cs="Calibri"/>
-              </w:rPr>
-              <w:t>programator</w:t>
+              <w:t>: Vizualizare bug-uri programator</w:t>
             </w:r>
           </w:p>
         </w:tc>
       </w:tr>
       <w:tr>
-        <w:tblPrEx>
-          <w:tblCellMar>
-            <w:top w:w="0" w:type="dxa"/>
-            <w:bottom w:w="0" w:type="dxa"/>
-          </w:tblCellMar>
-        </w:tblPrEx>
         <w:tc>
           <w:tcPr>
             <w:tcW w:w="2340" w:type="dxa"/>
@@ -3840,12 +3522,6 @@
         </w:tc>
       </w:tr>
       <w:tr>
-        <w:tblPrEx>
-          <w:tblCellMar>
-            <w:top w:w="0" w:type="dxa"/>
-            <w:bottom w:w="0" w:type="dxa"/>
-          </w:tblCellMar>
-        </w:tblPrEx>
         <w:tc>
           <w:tcPr>
             <w:tcW w:w="2340" w:type="dxa"/>
@@ -3900,25 +3576,74 @@
                 <w:rFonts w:ascii="Arial" w:eastAsia="Arial" w:hAnsi="Arial" w:cs="Arial"/>
                 <w:color w:val="000000"/>
               </w:rPr>
-              <w:t>Programatorul</w:t>
-            </w:r>
+              <w:t>Programatorul acceseaza sistemul de gestiune a bug-urilor, sistemul oferindu-i in urma autentificarii cu succes, lista de buguri existenta in baza de date, in care se observa denumirea, descrierea si gradul de risc a fiecarui bug.</w:t>
+            </w:r>
+          </w:p>
+        </w:tc>
+      </w:tr>
+      <w:tr>
+        <w:tc>
+          <w:tcPr>
+            <w:tcW w:w="2340" w:type="dxa"/>
+            <w:gridSpan w:val="2"/>
+            <w:tcBorders>
+              <w:top w:val="single" w:sz="6" w:space="0" w:color="000000"/>
+              <w:left w:val="single" w:sz="6" w:space="0" w:color="000000"/>
+              <w:bottom w:val="single" w:sz="6" w:space="0" w:color="000000"/>
+              <w:right w:val="single" w:sz="6" w:space="0" w:color="000000"/>
+            </w:tcBorders>
+            <w:shd w:val="clear" w:color="000000" w:fill="FFFFFF"/>
+            <w:tcMar>
+              <w:left w:w="108" w:type="dxa"/>
+              <w:right w:w="108" w:type="dxa"/>
+            </w:tcMar>
+          </w:tcPr>
+          <w:p>
+            <w:pPr>
+              <w:spacing w:before="200" w:after="0" w:line="240" w:lineRule="auto"/>
+            </w:pPr>
             <w:r>
               <w:rPr>
                 <w:rFonts w:ascii="Arial" w:eastAsia="Arial" w:hAnsi="Arial" w:cs="Arial"/>
                 <w:color w:val="000000"/>
               </w:rPr>
-              <w:t xml:space="preserve"> acceseaza sistemul de gestiune a bug-urilor, sistemul oferindu-i in urma autentificarii cu succes, lista de buguri existenta in baza de date, in care se observa denumirea, descrierea si gradul de risc a fiecarui bug.</w:t>
+              <w:t>Trigger</w:t>
+            </w:r>
+          </w:p>
+        </w:tc>
+        <w:tc>
+          <w:tcPr>
+            <w:tcW w:w="7020" w:type="dxa"/>
+            <w:gridSpan w:val="3"/>
+            <w:tcBorders>
+              <w:top w:val="single" w:sz="6" w:space="0" w:color="000000"/>
+              <w:left w:val="single" w:sz="6" w:space="0" w:color="000000"/>
+              <w:bottom w:val="single" w:sz="6" w:space="0" w:color="000000"/>
+              <w:right w:val="single" w:sz="6" w:space="0" w:color="000000"/>
+            </w:tcBorders>
+            <w:shd w:val="clear" w:color="000000" w:fill="FFFFFF"/>
+            <w:tcMar>
+              <w:left w:w="108" w:type="dxa"/>
+              <w:right w:w="108" w:type="dxa"/>
+            </w:tcMar>
+          </w:tcPr>
+          <w:p>
+            <w:pPr>
+              <w:spacing w:before="200" w:after="0" w:line="240" w:lineRule="auto"/>
+              <w:rPr>
+                <w:rFonts w:ascii="Calibri" w:eastAsia="Calibri" w:hAnsi="Calibri" w:cs="Calibri"/>
+              </w:rPr>
+            </w:pPr>
+            <w:r>
+              <w:rPr>
+                <w:rFonts w:ascii="Calibri" w:eastAsia="Calibri" w:hAnsi="Calibri" w:cs="Calibri"/>
+              </w:rPr>
+              <w:t>Programatorul doreste sa vizualizeze lista de bug-uri din cadrul sistemului.</w:t>
             </w:r>
           </w:p>
         </w:tc>
       </w:tr>
       <w:tr>
-        <w:tblPrEx>
-          <w:tblCellMar>
-            <w:top w:w="0" w:type="dxa"/>
-            <w:bottom w:w="0" w:type="dxa"/>
-          </w:tblCellMar>
-        </w:tblPrEx>
         <w:tc>
           <w:tcPr>
             <w:tcW w:w="2340" w:type="dxa"/>
@@ -3944,7 +3669,7 @@
                 <w:rFonts w:ascii="Arial" w:eastAsia="Arial" w:hAnsi="Arial" w:cs="Arial"/>
                 <w:color w:val="000000"/>
               </w:rPr>
-              <w:t>Trigger</w:t>
+              <w:t>Preconditions</w:t>
             </w:r>
           </w:p>
         </w:tc>
@@ -3975,24 +3700,12 @@
               <w:rPr>
                 <w:rFonts w:ascii="Calibri" w:eastAsia="Calibri" w:hAnsi="Calibri" w:cs="Calibri"/>
               </w:rPr>
-              <w:t xml:space="preserve">Programatorul </w:t>
-            </w:r>
-            <w:r>
-              <w:rPr>
-                <w:rFonts w:ascii="Calibri" w:eastAsia="Calibri" w:hAnsi="Calibri" w:cs="Calibri"/>
-              </w:rPr>
-              <w:t>doreste sa vizualizeze lista de bug-uri din cadrul sistemului.</w:t>
+              <w:t>Programatorul are acces la sistemul de gestiune a bug-urilor.</w:t>
             </w:r>
           </w:p>
         </w:tc>
       </w:tr>
       <w:tr>
-        <w:tblPrEx>
-          <w:tblCellMar>
-            <w:top w:w="0" w:type="dxa"/>
-            <w:bottom w:w="0" w:type="dxa"/>
-          </w:tblCellMar>
-        </w:tblPrEx>
         <w:tc>
           <w:tcPr>
             <w:tcW w:w="2340" w:type="dxa"/>
@@ -4018,7 +3731,7 @@
                 <w:rFonts w:ascii="Arial" w:eastAsia="Arial" w:hAnsi="Arial" w:cs="Arial"/>
                 <w:color w:val="000000"/>
               </w:rPr>
-              <w:t>Preconditions</w:t>
+              <w:t>Postconditions</w:t>
             </w:r>
           </w:p>
         </w:tc>
@@ -4049,86 +3762,12 @@
               <w:rPr>
                 <w:rFonts w:ascii="Calibri" w:eastAsia="Calibri" w:hAnsi="Calibri" w:cs="Calibri"/>
               </w:rPr>
-              <w:t>Programatorul are acces la sistemul de gestiune a bug-urilor.</w:t>
+              <w:t>Programatorul vizualizeaza bug-urile din sistem.</w:t>
             </w:r>
           </w:p>
         </w:tc>
       </w:tr>
       <w:tr>
-        <w:tblPrEx>
-          <w:tblCellMar>
-            <w:top w:w="0" w:type="dxa"/>
-            <w:bottom w:w="0" w:type="dxa"/>
-          </w:tblCellMar>
-        </w:tblPrEx>
-        <w:tc>
-          <w:tcPr>
-            <w:tcW w:w="2340" w:type="dxa"/>
-            <w:gridSpan w:val="2"/>
-            <w:tcBorders>
-              <w:top w:val="single" w:sz="6" w:space="0" w:color="000000"/>
-              <w:left w:val="single" w:sz="6" w:space="0" w:color="000000"/>
-              <w:bottom w:val="single" w:sz="6" w:space="0" w:color="000000"/>
-              <w:right w:val="single" w:sz="6" w:space="0" w:color="000000"/>
-            </w:tcBorders>
-            <w:shd w:val="clear" w:color="000000" w:fill="FFFFFF"/>
-            <w:tcMar>
-              <w:left w:w="108" w:type="dxa"/>
-              <w:right w:w="108" w:type="dxa"/>
-            </w:tcMar>
-          </w:tcPr>
-          <w:p>
-            <w:pPr>
-              <w:spacing w:before="200" w:after="0" w:line="240" w:lineRule="auto"/>
-            </w:pPr>
-            <w:r>
-              <w:rPr>
-                <w:rFonts w:ascii="Arial" w:eastAsia="Arial" w:hAnsi="Arial" w:cs="Arial"/>
-                <w:color w:val="000000"/>
-              </w:rPr>
-              <w:t>Postconditions</w:t>
-            </w:r>
-          </w:p>
-        </w:tc>
-        <w:tc>
-          <w:tcPr>
-            <w:tcW w:w="7020" w:type="dxa"/>
-            <w:gridSpan w:val="3"/>
-            <w:tcBorders>
-              <w:top w:val="single" w:sz="6" w:space="0" w:color="000000"/>
-              <w:left w:val="single" w:sz="6" w:space="0" w:color="000000"/>
-              <w:bottom w:val="single" w:sz="6" w:space="0" w:color="000000"/>
-              <w:right w:val="single" w:sz="6" w:space="0" w:color="000000"/>
-            </w:tcBorders>
-            <w:shd w:val="clear" w:color="000000" w:fill="FFFFFF"/>
-            <w:tcMar>
-              <w:left w:w="108" w:type="dxa"/>
-              <w:right w:w="108" w:type="dxa"/>
-            </w:tcMar>
-          </w:tcPr>
-          <w:p>
-            <w:pPr>
-              <w:spacing w:before="200" w:after="0" w:line="240" w:lineRule="auto"/>
-              <w:rPr>
-                <w:rFonts w:ascii="Calibri" w:eastAsia="Calibri" w:hAnsi="Calibri" w:cs="Calibri"/>
-              </w:rPr>
-            </w:pPr>
-            <w:r>
-              <w:rPr>
-                <w:rFonts w:ascii="Calibri" w:eastAsia="Calibri" w:hAnsi="Calibri" w:cs="Calibri"/>
-              </w:rPr>
-              <w:t>Programatorul vizualizeaza bug-urile din sistem.</w:t>
-            </w:r>
-          </w:p>
-        </w:tc>
-      </w:tr>
-      <w:tr>
-        <w:tblPrEx>
-          <w:tblCellMar>
-            <w:top w:w="0" w:type="dxa"/>
-            <w:bottom w:w="0" w:type="dxa"/>
-          </w:tblCellMar>
-        </w:tblPrEx>
         <w:tc>
           <w:tcPr>
             <w:tcW w:w="2340" w:type="dxa"/>
@@ -4234,12 +3873,6 @@
         </w:tc>
       </w:tr>
       <w:tr>
-        <w:tblPrEx>
-          <w:tblCellMar>
-            <w:top w:w="0" w:type="dxa"/>
-            <w:bottom w:w="0" w:type="dxa"/>
-          </w:tblCellMar>
-        </w:tblPrEx>
         <w:tc>
           <w:tcPr>
             <w:tcW w:w="2340" w:type="dxa"/>
@@ -4302,12 +3935,6 @@
         </w:tc>
       </w:tr>
       <w:tr>
-        <w:tblPrEx>
-          <w:tblCellMar>
-            <w:top w:w="0" w:type="dxa"/>
-            <w:bottom w:w="0" w:type="dxa"/>
-          </w:tblCellMar>
-        </w:tblPrEx>
         <w:tc>
           <w:tcPr>
             <w:tcW w:w="2340" w:type="dxa"/>
@@ -4415,12 +4042,6 @@
         <w:gridCol w:w="2340"/>
       </w:tblGrid>
       <w:tr>
-        <w:tblPrEx>
-          <w:tblCellMar>
-            <w:top w:w="0" w:type="dxa"/>
-            <w:bottom w:w="0" w:type="dxa"/>
-          </w:tblCellMar>
-        </w:tblPrEx>
         <w:tc>
           <w:tcPr>
             <w:tcW w:w="2310" w:type="dxa"/>
@@ -4488,24 +4109,12 @@
               <w:rPr>
                 <w:rFonts w:ascii="Calibri" w:eastAsia="Calibri" w:hAnsi="Calibri" w:cs="Calibri"/>
               </w:rPr>
-              <w:t xml:space="preserve">: </w:t>
-            </w:r>
-            <w:r>
-              <w:rPr>
-                <w:rFonts w:ascii="Calibri" w:eastAsia="Calibri" w:hAnsi="Calibri" w:cs="Calibri"/>
-              </w:rPr>
-              <w:t>Filtrare bug-uri dupa grad de risc</w:t>
+              <w:t>: Filtrare bug-uri dupa grad de risc</w:t>
             </w:r>
           </w:p>
         </w:tc>
       </w:tr>
       <w:tr>
-        <w:tblPrEx>
-          <w:tblCellMar>
-            <w:top w:w="0" w:type="dxa"/>
-            <w:bottom w:w="0" w:type="dxa"/>
-          </w:tblCellMar>
-        </w:tblPrEx>
         <w:tc>
           <w:tcPr>
             <w:tcW w:w="2340" w:type="dxa"/>
@@ -4625,12 +4234,6 @@
         </w:tc>
       </w:tr>
       <w:tr>
-        <w:tblPrEx>
-          <w:tblCellMar>
-            <w:top w:w="0" w:type="dxa"/>
-            <w:bottom w:w="0" w:type="dxa"/>
-          </w:tblCellMar>
-        </w:tblPrEx>
         <w:tc>
           <w:tcPr>
             <w:tcW w:w="2340" w:type="dxa"/>
@@ -4685,105 +4288,74 @@
                 <w:rFonts w:ascii="Arial" w:eastAsia="Arial" w:hAnsi="Arial" w:cs="Arial"/>
                 <w:color w:val="000000"/>
               </w:rPr>
-              <w:t>Programatorul acceseaza sistemul de gestiune a bug-urilor, sistemul oferindu-i in urma autentificarii cu succes, lista de buguri existenta in baza de date</w:t>
-            </w:r>
+              <w:t>Programatorul acceseaza sistemul de gestiune a bug-urilor, sistemul oferindu-i in urma autentificarii cu succes, lista de buguri existenta in baza de date. Astfel el poate sa filtreze aceasta lista cu toate bug-urile din sistem in fucntie de anumite criterii, aceasta filtrare fiind intuitive si usor de utilizat.</w:t>
+            </w:r>
+          </w:p>
+        </w:tc>
+      </w:tr>
+      <w:tr>
+        <w:tc>
+          <w:tcPr>
+            <w:tcW w:w="2340" w:type="dxa"/>
+            <w:gridSpan w:val="2"/>
+            <w:tcBorders>
+              <w:top w:val="single" w:sz="6" w:space="0" w:color="000000"/>
+              <w:left w:val="single" w:sz="6" w:space="0" w:color="000000"/>
+              <w:bottom w:val="single" w:sz="6" w:space="0" w:color="000000"/>
+              <w:right w:val="single" w:sz="6" w:space="0" w:color="000000"/>
+            </w:tcBorders>
+            <w:shd w:val="clear" w:color="000000" w:fill="FFFFFF"/>
+            <w:tcMar>
+              <w:left w:w="108" w:type="dxa"/>
+              <w:right w:w="108" w:type="dxa"/>
+            </w:tcMar>
+          </w:tcPr>
+          <w:p>
+            <w:pPr>
+              <w:spacing w:before="200" w:after="0" w:line="240" w:lineRule="auto"/>
+            </w:pPr>
             <w:r>
               <w:rPr>
                 <w:rFonts w:ascii="Arial" w:eastAsia="Arial" w:hAnsi="Arial" w:cs="Arial"/>
                 <w:color w:val="000000"/>
               </w:rPr>
-              <w:t>. Astfel el poate sa filtreze aceasta lista cu toate bug-urile din sistem in fucntie de anumite criterii, aceasta filtrare fiind intuitive si usor de utilizat.</w:t>
+              <w:t>Trigger</w:t>
+            </w:r>
+          </w:p>
+        </w:tc>
+        <w:tc>
+          <w:tcPr>
+            <w:tcW w:w="7020" w:type="dxa"/>
+            <w:gridSpan w:val="3"/>
+            <w:tcBorders>
+              <w:top w:val="single" w:sz="6" w:space="0" w:color="000000"/>
+              <w:left w:val="single" w:sz="6" w:space="0" w:color="000000"/>
+              <w:bottom w:val="single" w:sz="6" w:space="0" w:color="000000"/>
+              <w:right w:val="single" w:sz="6" w:space="0" w:color="000000"/>
+            </w:tcBorders>
+            <w:shd w:val="clear" w:color="000000" w:fill="FFFFFF"/>
+            <w:tcMar>
+              <w:left w:w="108" w:type="dxa"/>
+              <w:right w:w="108" w:type="dxa"/>
+            </w:tcMar>
+          </w:tcPr>
+          <w:p>
+            <w:pPr>
+              <w:spacing w:before="200" w:after="0" w:line="240" w:lineRule="auto"/>
+              <w:rPr>
+                <w:rFonts w:ascii="Calibri" w:eastAsia="Calibri" w:hAnsi="Calibri" w:cs="Calibri"/>
+              </w:rPr>
+            </w:pPr>
+            <w:r>
+              <w:rPr>
+                <w:rFonts w:ascii="Calibri" w:eastAsia="Calibri" w:hAnsi="Calibri" w:cs="Calibri"/>
+              </w:rPr>
+              <w:t>Programatorul doreste sa vizualizeze lista de bug-uri care contine doar bug-uri cu un anumite grad de risc din cadrul sistemului.</w:t>
             </w:r>
           </w:p>
         </w:tc>
       </w:tr>
       <w:tr>
-        <w:tblPrEx>
-          <w:tblCellMar>
-            <w:top w:w="0" w:type="dxa"/>
-            <w:bottom w:w="0" w:type="dxa"/>
-          </w:tblCellMar>
-        </w:tblPrEx>
-        <w:tc>
-          <w:tcPr>
-            <w:tcW w:w="2340" w:type="dxa"/>
-            <w:gridSpan w:val="2"/>
-            <w:tcBorders>
-              <w:top w:val="single" w:sz="6" w:space="0" w:color="000000"/>
-              <w:left w:val="single" w:sz="6" w:space="0" w:color="000000"/>
-              <w:bottom w:val="single" w:sz="6" w:space="0" w:color="000000"/>
-              <w:right w:val="single" w:sz="6" w:space="0" w:color="000000"/>
-            </w:tcBorders>
-            <w:shd w:val="clear" w:color="000000" w:fill="FFFFFF"/>
-            <w:tcMar>
-              <w:left w:w="108" w:type="dxa"/>
-              <w:right w:w="108" w:type="dxa"/>
-            </w:tcMar>
-          </w:tcPr>
-          <w:p>
-            <w:pPr>
-              <w:spacing w:before="200" w:after="0" w:line="240" w:lineRule="auto"/>
-            </w:pPr>
-            <w:r>
-              <w:rPr>
-                <w:rFonts w:ascii="Arial" w:eastAsia="Arial" w:hAnsi="Arial" w:cs="Arial"/>
-                <w:color w:val="000000"/>
-              </w:rPr>
-              <w:t>Trigger</w:t>
-            </w:r>
-          </w:p>
-        </w:tc>
-        <w:tc>
-          <w:tcPr>
-            <w:tcW w:w="7020" w:type="dxa"/>
-            <w:gridSpan w:val="3"/>
-            <w:tcBorders>
-              <w:top w:val="single" w:sz="6" w:space="0" w:color="000000"/>
-              <w:left w:val="single" w:sz="6" w:space="0" w:color="000000"/>
-              <w:bottom w:val="single" w:sz="6" w:space="0" w:color="000000"/>
-              <w:right w:val="single" w:sz="6" w:space="0" w:color="000000"/>
-            </w:tcBorders>
-            <w:shd w:val="clear" w:color="000000" w:fill="FFFFFF"/>
-            <w:tcMar>
-              <w:left w:w="108" w:type="dxa"/>
-              <w:right w:w="108" w:type="dxa"/>
-            </w:tcMar>
-          </w:tcPr>
-          <w:p>
-            <w:pPr>
-              <w:spacing w:before="200" w:after="0" w:line="240" w:lineRule="auto"/>
-              <w:rPr>
-                <w:rFonts w:ascii="Calibri" w:eastAsia="Calibri" w:hAnsi="Calibri" w:cs="Calibri"/>
-              </w:rPr>
-            </w:pPr>
-            <w:r>
-              <w:rPr>
-                <w:rFonts w:ascii="Calibri" w:eastAsia="Calibri" w:hAnsi="Calibri" w:cs="Calibri"/>
-              </w:rPr>
-              <w:t xml:space="preserve">Programatorul doreste sa vizualizeze lista de bug-uri </w:t>
-            </w:r>
-            <w:r>
-              <w:rPr>
-                <w:rFonts w:ascii="Calibri" w:eastAsia="Calibri" w:hAnsi="Calibri" w:cs="Calibri"/>
-              </w:rPr>
-              <w:t xml:space="preserve">care contine doar bug-uri cu un anumite grad de risc </w:t>
-            </w:r>
-            <w:r>
-              <w:rPr>
-                <w:rFonts w:ascii="Calibri" w:eastAsia="Calibri" w:hAnsi="Calibri" w:cs="Calibri"/>
-              </w:rPr>
-              <w:t>din cadrul sistemului.</w:t>
-            </w:r>
-          </w:p>
-        </w:tc>
-      </w:tr>
-      <w:tr>
-        <w:tblPrEx>
-          <w:tblCellMar>
-            <w:top w:w="0" w:type="dxa"/>
-            <w:bottom w:w="0" w:type="dxa"/>
-          </w:tblCellMar>
-        </w:tblPrEx>
         <w:tc>
           <w:tcPr>
             <w:tcW w:w="2340" w:type="dxa"/>
@@ -4870,12 +4442,6 @@
         </w:tc>
       </w:tr>
       <w:tr>
-        <w:tblPrEx>
-          <w:tblCellMar>
-            <w:top w:w="0" w:type="dxa"/>
-            <w:bottom w:w="0" w:type="dxa"/>
-          </w:tblCellMar>
-        </w:tblPrEx>
         <w:tc>
           <w:tcPr>
             <w:tcW w:w="2340" w:type="dxa"/>
@@ -4963,12 +4529,6 @@
         </w:tc>
       </w:tr>
       <w:tr>
-        <w:tblPrEx>
-          <w:tblCellMar>
-            <w:top w:w="0" w:type="dxa"/>
-            <w:bottom w:w="0" w:type="dxa"/>
-          </w:tblCellMar>
-        </w:tblPrEx>
         <w:tc>
           <w:tcPr>
             <w:tcW w:w="2340" w:type="dxa"/>
@@ -5112,12 +4672,6 @@
         </w:tc>
       </w:tr>
       <w:tr>
-        <w:tblPrEx>
-          <w:tblCellMar>
-            <w:top w:w="0" w:type="dxa"/>
-            <w:bottom w:w="0" w:type="dxa"/>
-          </w:tblCellMar>
-        </w:tblPrEx>
         <w:tc>
           <w:tcPr>
             <w:tcW w:w="2340" w:type="dxa"/>
@@ -5180,12 +4734,6 @@
         </w:tc>
       </w:tr>
       <w:tr>
-        <w:tblPrEx>
-          <w:tblCellMar>
-            <w:top w:w="0" w:type="dxa"/>
-            <w:bottom w:w="0" w:type="dxa"/>
-          </w:tblCellMar>
-        </w:tblPrEx>
         <w:tc>
           <w:tcPr>
             <w:tcW w:w="2340" w:type="dxa"/>
@@ -5247,13 +4795,7 @@
               <w:rPr>
                 <w:rFonts w:ascii="Calibri" w:eastAsia="Calibri" w:hAnsi="Calibri" w:cs="Calibri"/>
               </w:rPr>
-              <w:t xml:space="preserve">Daca programatorul filtreaza in functie de un grad de risc inexistent, </w:t>
-            </w:r>
-            <w:r>
-              <w:rPr>
-                <w:rFonts w:ascii="Calibri" w:eastAsia="Calibri" w:hAnsi="Calibri" w:cs="Calibri"/>
-              </w:rPr>
-              <w:t>se afiseaza un mesaj de eroare ca nu exista bug-uri cu respectivul grad de risc.</w:t>
+              <w:t>Daca programatorul filtreaza in functie de un grad de risc inexistent, se afiseaza un mesaj de eroare ca nu exista bug-uri cu respectivul grad de risc.</w:t>
             </w:r>
           </w:p>
           <w:p>
@@ -5389,19 +4931,7 @@
               <w:rPr>
                 <w:color w:val="000000" w:themeColor="text1"/>
               </w:rPr>
-              <w:t xml:space="preserve">: </w:t>
-            </w:r>
-            <w:r>
-              <w:rPr>
-                <w:color w:val="000000" w:themeColor="text1"/>
-              </w:rPr>
-              <w:t>Update status</w:t>
-            </w:r>
-            <w:r>
-              <w:rPr>
-                <w:color w:val="000000" w:themeColor="text1"/>
-              </w:rPr>
-              <w:t xml:space="preserve"> bug</w:t>
+              <w:t>: Update status bug</w:t>
             </w:r>
           </w:p>
         </w:tc>
@@ -5568,13 +5098,7 @@
               <w:rPr>
                 <w:color w:val="000000" w:themeColor="text1"/>
               </w:rPr>
-              <w:t>Programatorul vizualizeaza lista bug-urilor si poate selecta un bug pentru a</w:t>
-            </w:r>
-            <w:r>
-              <w:rPr>
-                <w:color w:val="000000" w:themeColor="text1"/>
-              </w:rPr>
-              <w:t>-i modifica statusul bug-ului, de exemplu din bug daunator in bug rezolvat.</w:t>
+              <w:t>Programatorul vizualizeaza lista bug-urilor si poate selecta un bug pentru a-i modifica statusul bug-ului, de exemplu din bug daunator in bug rezolvat.</w:t>
             </w:r>
           </w:p>
         </w:tc>
@@ -5635,25 +5159,7 @@
               <w:rPr>
                 <w:color w:val="000000" w:themeColor="text1"/>
               </w:rPr>
-              <w:t xml:space="preserve">Programatorul doreste sa declare ca a </w:t>
-            </w:r>
-            <w:r>
-              <w:rPr>
-                <w:color w:val="000000" w:themeColor="text1"/>
-              </w:rPr>
-              <w:t>rezolvat</w:t>
-            </w:r>
-            <w:r>
-              <w:rPr>
-                <w:color w:val="000000" w:themeColor="text1"/>
-              </w:rPr>
-              <w:t xml:space="preserve"> un bug</w:t>
-            </w:r>
-            <w:r>
-              <w:rPr>
-                <w:color w:val="000000" w:themeColor="text1"/>
-              </w:rPr>
-              <w:t>, schimbandu-i starea acestuia.</w:t>
+              <w:t>Programatorul doreste sa declare ca a rezolvat un bug, schimbandu-i starea acestuia.</w:t>
             </w:r>
           </w:p>
         </w:tc>
@@ -5718,35 +5224,7 @@
                 <w:color w:val="000000" w:themeColor="text1"/>
                 <w:lang w:val="en-US"/>
               </w:rPr>
-              <w:t>Programatorul a</w:t>
-            </w:r>
-            <w:r>
-              <w:rPr>
-                <w:color w:val="000000" w:themeColor="text1"/>
-                <w:lang w:val="en-US"/>
-              </w:rPr>
-              <w:t>re</w:t>
-            </w:r>
-            <w:r>
-              <w:rPr>
-                <w:color w:val="000000" w:themeColor="text1"/>
-                <w:lang w:val="en-US"/>
-              </w:rPr>
-              <w:t xml:space="preserve"> acces la</w:t>
-            </w:r>
-            <w:r>
-              <w:rPr>
-                <w:color w:val="000000" w:themeColor="text1"/>
-                <w:lang w:val="en-US"/>
-              </w:rPr>
-              <w:t xml:space="preserve"> sistemul de gestiune a bug-urilor</w:t>
-            </w:r>
-            <w:r>
-              <w:rPr>
-                <w:color w:val="000000" w:themeColor="text1"/>
-                <w:lang w:val="en-US"/>
-              </w:rPr>
-              <w:t>.</w:t>
+              <w:t>Programatorul are acces la sistemul de gestiune a bug-urilor.</w:t>
             </w:r>
           </w:p>
           <w:p>
@@ -6430,6 +5908,23 @@
     </w:p>
     <w:p>
       <w:pPr>
+        <w:spacing w:before="200" w:after="0" w:line="276" w:lineRule="auto"/>
+        <w:jc w:val="both"/>
+        <w:rPr>
+          <w:rFonts w:ascii="Arial" w:eastAsia="Arial" w:hAnsi="Arial" w:cs="Arial"/>
+          <w:sz w:val="28"/>
+        </w:rPr>
+      </w:pPr>
+      <w:r>
+        <w:rPr>
+          <w:rFonts w:ascii="Arial" w:eastAsia="Arial" w:hAnsi="Arial" w:cs="Arial"/>
+          <w:sz w:val="28"/>
+        </w:rPr>
+        <w:t xml:space="preserve">Iteratia 2:  </w:t>
+      </w:r>
+    </w:p>
+    <w:p>
+      <w:pPr>
         <w:pStyle w:val="ListParagraph"/>
         <w:numPr>
           <w:ilvl w:val="0"/>
@@ -6470,23 +5965,6 @@
     </w:p>
     <w:p>
       <w:pPr>
-        <w:spacing w:before="200" w:after="0" w:line="276" w:lineRule="auto"/>
-        <w:jc w:val="both"/>
-        <w:rPr>
-          <w:rFonts w:ascii="Arial" w:eastAsia="Arial" w:hAnsi="Arial" w:cs="Arial"/>
-          <w:sz w:val="28"/>
-        </w:rPr>
-      </w:pPr>
-      <w:r>
-        <w:rPr>
-          <w:rFonts w:ascii="Arial" w:eastAsia="Arial" w:hAnsi="Arial" w:cs="Arial"/>
-          <w:sz w:val="28"/>
-        </w:rPr>
-        <w:t xml:space="preserve">Iteratia 2:  </w:t>
-      </w:r>
-    </w:p>
-    <w:p>
-      <w:pPr>
         <w:pStyle w:val="ListParagraph"/>
         <w:numPr>
           <w:ilvl w:val="0"/>
@@ -6555,7 +6033,7 @@
           <w:rFonts w:ascii="Arial" w:eastAsia="Arial" w:hAnsi="Arial" w:cs="Arial"/>
           <w:sz w:val="28"/>
         </w:rPr>
-        <w:t>Adaugarea unui bug unui anumit programator existent din sistem.</w:t>
+        <w:t>Filtrare bug dupa status daca riscul este egal</w:t>
       </w:r>
     </w:p>
     <w:p>
@@ -6682,7 +6160,7 @@
 </file>
 
 <file path=word/numbering.xml><?xml version="1.0" encoding="utf-8"?>
-<w:numbering xmlns:wpc="http://schemas.microsoft.com/office/word/2010/wordprocessingCanvas" xmlns:cx="http://schemas.microsoft.com/office/drawing/2014/chartex" xmlns:cx1="http://schemas.microsoft.com/office/drawing/2015/9/8/chartex" xmlns:cx2="http://schemas.microsoft.com/office/drawing/2015/10/21/chartex" xmlns:cx3="http://schemas.microsoft.com/office/drawing/2016/5/9/chartex" xmlns:cx4="http://schemas.microsoft.com/office/drawing/2016/5/10/chartex" xmlns:cx5="http://schemas.microsoft.com/office/drawing/2016/5/11/chartex" xmlns:cx6="http://schemas.microsoft.com/office/drawing/2016/5/12/chartex" xmlns:cx7="http://schemas.microsoft.com/office/drawing/2016/5/13/chartex" xmlns:cx8="http://schemas.microsoft.com/office/drawing/2016/5/14/chartex" xmlns:mc="http://schemas.openxmlformats.org/markup-compatibility/2006" xmlns:aink="http://schemas.microsoft.com/office/drawing/2016/ink" xmlns:am3d="http://schemas.microsoft.com/office/drawing/2017/model3d" xmlns:o="urn:schemas-microsoft-com:office:office" xmlns:oel="http://schemas.microsoft.com/office/2019/extlst" xmlns:r="http://schemas.openxmlformats.org/officeDocument/2006/relationships" xmlns:m="http://schemas.openxmlformats.org/officeDocument/2006/math" xmlns:v="urn:schemas-microsoft-com:vml" xmlns:wp14="http://schemas.microsoft.com/office/word/2010/wordprocessingDrawing" xmlns:wp="http://schemas.openxmlformats.org/drawingml/2006/wordprocessingDrawing" xmlns:w10="urn:schemas-microsoft-com:office:word" xmlns:w="http://schemas.openxmlformats.org/wordprocessingml/2006/main" xmlns:w14="http://schemas.microsoft.com/office/word/2010/wordml" xmlns:w15="http://schemas.microsoft.com/office/word/2012/wordml" xmlns:w16cex="http://schemas.microsoft.com/office/word/2018/wordml/cex" xmlns:w16cid="http://schemas.microsoft.com/office/word/2016/wordml/cid" xmlns:w16="http://schemas.microsoft.com/office/word/2018/wordml" xmlns:w16sdtdh="http://schemas.microsoft.com/office/word/2020/wordml/sdtdatahash" xmlns:w16se="http://schemas.microsoft.com/office/word/2015/wordml/symex" xmlns:wpg="http://schemas.microsoft.com/office/word/2010/wordprocessingGroup" xmlns:wpi="http://schemas.microsoft.com/office/word/2010/wordprocessingInk" xmlns:wne="http://schemas.microsoft.com/office/word/2006/wordml" xmlns:wps="http://schemas.microsoft.com/office/word/2010/wordprocessingShape" mc:Ignorable="w14 w15 w16se w16cid w16 w16cex w16sdtdh wp14">
+<w:numbering xmlns:wpc="http://schemas.microsoft.com/office/word/2010/wordprocessingCanvas" xmlns:cx="http://schemas.microsoft.com/office/drawing/2014/chartex" xmlns:cx1="http://schemas.microsoft.com/office/drawing/2015/9/8/chartex" xmlns:cx2="http://schemas.microsoft.com/office/drawing/2015/10/21/chartex" xmlns:cx3="http://schemas.microsoft.com/office/drawing/2016/5/9/chartex" xmlns:cx4="http://schemas.microsoft.com/office/drawing/2016/5/10/chartex" xmlns:cx5="http://schemas.microsoft.com/office/drawing/2016/5/11/chartex" xmlns:cx6="http://schemas.microsoft.com/office/drawing/2016/5/12/chartex" xmlns:cx7="http://schemas.microsoft.com/office/drawing/2016/5/13/chartex" xmlns:cx8="http://schemas.microsoft.com/office/drawing/2016/5/14/chartex" xmlns:mc="http://schemas.openxmlformats.org/markup-compatibility/2006" xmlns:aink="http://schemas.microsoft.com/office/drawing/2016/ink" xmlns:am3d="http://schemas.microsoft.com/office/drawing/2017/model3d" xmlns:o="urn:schemas-microsoft-com:office:office" xmlns:oel="http://schemas.microsoft.com/office/2019/extlst" xmlns:r="http://schemas.openxmlformats.org/officeDocument/2006/relationships" xmlns:m="http://schemas.openxmlformats.org/officeDocument/2006/math" xmlns:v="urn:schemas-microsoft-com:vml" xmlns:wp14="http://schemas.microsoft.com/office/word/2010/wordprocessingDrawing" xmlns:wp="http://schemas.openxmlformats.org/drawingml/2006/wordprocessingDrawing" xmlns:w10="urn:schemas-microsoft-com:office:word" xmlns:w="http://schemas.openxmlformats.org/wordprocessingml/2006/main" xmlns:w14="http://schemas.microsoft.com/office/word/2010/wordml" xmlns:w15="http://schemas.microsoft.com/office/word/2012/wordml" xmlns:w16cex="http://schemas.microsoft.com/office/word/2018/wordml/cex" xmlns:w16cid="http://schemas.microsoft.com/office/word/2016/wordml/cid" xmlns:w16="http://schemas.microsoft.com/office/word/2018/wordml" xmlns:w16du="http://schemas.microsoft.com/office/word/2023/wordml/word16du" xmlns:w16sdtdh="http://schemas.microsoft.com/office/word/2020/wordml/sdtdatahash" xmlns:w16se="http://schemas.microsoft.com/office/word/2015/wordml/symex" xmlns:wpg="http://schemas.microsoft.com/office/word/2010/wordprocessingGroup" xmlns:wpi="http://schemas.microsoft.com/office/word/2010/wordprocessingInk" xmlns:wne="http://schemas.microsoft.com/office/word/2006/wordml" xmlns:wps="http://schemas.microsoft.com/office/word/2010/wordprocessingShape" mc:Ignorable="w14 w15 w16se w16cid w16 w16cex w16sdtdh wp14">
   <w:abstractNum w:abstractNumId="0" w15:restartNumberingAfterBreak="0">
     <w:nsid w:val="000447DD"/>
     <w:multiLevelType w:val="multilevel"/>
@@ -9174,39 +8652,12 @@
   </w:num>
   <w:num w:numId="20" w16cid:durableId="385690929">
     <w:abstractNumId w:val="12"/>
-    <w:lvlOverride w:ilvl="0"/>
-    <w:lvlOverride w:ilvl="1"/>
-    <w:lvlOverride w:ilvl="2"/>
-    <w:lvlOverride w:ilvl="3"/>
-    <w:lvlOverride w:ilvl="4"/>
-    <w:lvlOverride w:ilvl="5"/>
-    <w:lvlOverride w:ilvl="6"/>
-    <w:lvlOverride w:ilvl="7"/>
-    <w:lvlOverride w:ilvl="8"/>
   </w:num>
   <w:num w:numId="21" w16cid:durableId="2018268157">
     <w:abstractNumId w:val="17"/>
-    <w:lvlOverride w:ilvl="0"/>
-    <w:lvlOverride w:ilvl="1"/>
-    <w:lvlOverride w:ilvl="2"/>
-    <w:lvlOverride w:ilvl="3"/>
-    <w:lvlOverride w:ilvl="4"/>
-    <w:lvlOverride w:ilvl="5"/>
-    <w:lvlOverride w:ilvl="6"/>
-    <w:lvlOverride w:ilvl="7"/>
-    <w:lvlOverride w:ilvl="8"/>
   </w:num>
   <w:num w:numId="22" w16cid:durableId="1252006397">
     <w:abstractNumId w:val="11"/>
-    <w:lvlOverride w:ilvl="0"/>
-    <w:lvlOverride w:ilvl="1"/>
-    <w:lvlOverride w:ilvl="2"/>
-    <w:lvlOverride w:ilvl="3"/>
-    <w:lvlOverride w:ilvl="4"/>
-    <w:lvlOverride w:ilvl="5"/>
-    <w:lvlOverride w:ilvl="6"/>
-    <w:lvlOverride w:ilvl="7"/>
-    <w:lvlOverride w:ilvl="8"/>
   </w:num>
   <w:num w:numId="23" w16cid:durableId="1667128714">
     <w:abstractNumId w:val="8"/>

</xml_diff>